<commit_message>
Flux density vectors for 0 degree
</commit_message>
<xml_diff>
--- a/project1_2305787.docx
+++ b/project1_2305787.docx
@@ -137,17 +137,19 @@
           <w:sz w:val="32"/>
           <w:szCs w:val="32"/>
         </w:rPr>
-        <w:t>EE</w:t>
-      </w:r>
-      <w:r>
+        <w:t>EE568 – Selected Topics on Electrical Machines</w:t>
+      </w:r>
+    </w:p>
+    <w:p>
+      <w:pPr>
+        <w:jc w:val="center"/>
         <w:rPr>
           <w:rFonts w:asciiTheme="minorHAnsi" w:hAnsiTheme="minorHAnsi" w:cstheme="minorHAnsi"/>
           <w:b/>
           <w:sz w:val="32"/>
           <w:szCs w:val="32"/>
         </w:rPr>
-        <w:t>568 –</w:t>
-      </w:r>
+      </w:pPr>
       <w:r>
         <w:rPr>
           <w:rFonts w:asciiTheme="minorHAnsi" w:hAnsiTheme="minorHAnsi" w:cstheme="minorHAnsi"/>
@@ -155,54 +157,7 @@
           <w:sz w:val="32"/>
           <w:szCs w:val="32"/>
         </w:rPr>
-        <w:t xml:space="preserve"> </w:t>
-      </w:r>
-      <w:r>
-        <w:rPr>
-          <w:rFonts w:asciiTheme="minorHAnsi" w:hAnsiTheme="minorHAnsi" w:cstheme="minorHAnsi"/>
-          <w:b/>
-          <w:sz w:val="32"/>
-          <w:szCs w:val="32"/>
-        </w:rPr>
-        <w:t>Selected Topics on Electrical Machines</w:t>
-      </w:r>
-    </w:p>
-    <w:p>
-      <w:pPr>
-        <w:jc w:val="center"/>
-        <w:rPr>
-          <w:rFonts w:asciiTheme="minorHAnsi" w:hAnsiTheme="minorHAnsi" w:cstheme="minorHAnsi"/>
-          <w:b/>
-          <w:sz w:val="32"/>
-          <w:szCs w:val="32"/>
-        </w:rPr>
-      </w:pPr>
-      <w:r>
-        <w:rPr>
-          <w:rFonts w:asciiTheme="minorHAnsi" w:hAnsiTheme="minorHAnsi" w:cstheme="minorHAnsi"/>
-          <w:b/>
-          <w:sz w:val="32"/>
-          <w:szCs w:val="32"/>
-        </w:rPr>
-        <w:t>Project</w:t>
-      </w:r>
-      <w:r>
-        <w:rPr>
-          <w:rFonts w:asciiTheme="minorHAnsi" w:hAnsiTheme="minorHAnsi" w:cstheme="minorHAnsi"/>
-          <w:b/>
-          <w:sz w:val="32"/>
-          <w:szCs w:val="32"/>
-        </w:rPr>
-        <w:t xml:space="preserve"> #</w:t>
-      </w:r>
-      <w:r>
-        <w:rPr>
-          <w:rFonts w:asciiTheme="minorHAnsi" w:hAnsiTheme="minorHAnsi" w:cstheme="minorHAnsi"/>
-          <w:b/>
-          <w:sz w:val="32"/>
-          <w:szCs w:val="32"/>
-        </w:rPr>
-        <w:t>1</w:t>
+        <w:t>Project #1</w:t>
       </w:r>
     </w:p>
     <w:p>
@@ -272,6 +227,7 @@
           <w:szCs w:val="28"/>
         </w:rPr>
       </w:pPr>
+      <w:proofErr w:type="spellStart"/>
       <w:r>
         <w:rPr>
           <w:rFonts w:asciiTheme="minorHAnsi" w:hAnsiTheme="minorHAnsi" w:cstheme="minorHAnsi"/>
@@ -279,7 +235,17 @@
           <w:sz w:val="28"/>
           <w:szCs w:val="28"/>
         </w:rPr>
-        <w:t>Hüsnü Oğuz Yorgancılar - 2305787</w:t>
+        <w:t>Hüsnü</w:t>
+      </w:r>
+      <w:proofErr w:type="spellEnd"/>
+      <w:r>
+        <w:rPr>
+          <w:rFonts w:asciiTheme="minorHAnsi" w:hAnsiTheme="minorHAnsi" w:cstheme="minorHAnsi"/>
+          <w:b/>
+          <w:sz w:val="28"/>
+          <w:szCs w:val="28"/>
+        </w:rPr>
+        <w:t xml:space="preserve"> Oğuz Yorgancılar - 2305787</w:t>
       </w:r>
     </w:p>
     <w:p>
@@ -691,7 +657,21 @@
         <w:rPr>
           <w:rFonts w:asciiTheme="minorHAnsi" w:hAnsiTheme="minorHAnsi" w:cstheme="minorHAnsi"/>
         </w:rPr>
-        <w:t xml:space="preserve">Assuming core is infinitely permeable and area </w:t>
+        <w:t xml:space="preserve">Assuming core is infinitely </w:t>
+      </w:r>
+      <w:proofErr w:type="gramStart"/>
+      <w:r>
+        <w:rPr>
+          <w:rFonts w:asciiTheme="minorHAnsi" w:hAnsiTheme="minorHAnsi" w:cstheme="minorHAnsi"/>
+        </w:rPr>
+        <w:t>permeable</w:t>
+      </w:r>
+      <w:proofErr w:type="gramEnd"/>
+      <w:r>
+        <w:rPr>
+          <w:rFonts w:asciiTheme="minorHAnsi" w:hAnsiTheme="minorHAnsi" w:cstheme="minorHAnsi"/>
+        </w:rPr>
+        <w:t xml:space="preserve"> and area </w:t>
       </w:r>
       <w:r>
         <w:rPr>
@@ -872,19 +852,7 @@
             <w:rPr>
               <w:rFonts w:ascii="Cambria Math" w:hAnsi="Cambria Math" w:cstheme="minorHAnsi"/>
             </w:rPr>
-            <m:t>≅</m:t>
-          </m:r>
-          <m:r>
-            <w:rPr>
-              <w:rFonts w:ascii="Cambria Math" w:hAnsi="Cambria Math" w:cstheme="minorHAnsi"/>
-            </w:rPr>
-            <m:t>2.65</m:t>
-          </m:r>
-          <m:r>
-            <w:rPr>
-              <w:rFonts w:ascii="Cambria Math" w:hAnsi="Cambria Math" w:cstheme="minorHAnsi"/>
-            </w:rPr>
-            <m:t>x</m:t>
+            <m:t>≅2.65x</m:t>
           </m:r>
           <m:sSup>
             <m:sSupPr>
@@ -958,6 +926,7 @@
             <m:e>
               <m:r>
                 <m:rPr>
+                  <m:scr m:val="fraktur"/>
                   <m:sty m:val="p"/>
                 </m:rPr>
                 <w:rPr>
@@ -965,37 +934,17 @@
                   <w:color w:val="4D5156"/>
                   <w:shd w:val="clear" w:color="auto" w:fill="FFFFFF"/>
                 </w:rPr>
-                <m:t xml:space="preserve">         </m:t>
-              </m:r>
-              <m:r>
-                <m:rPr>
-                  <m:scr m:val="fraktur"/>
-                  <m:sty m:val="p"/>
-                </m:rPr>
+                <m:t xml:space="preserve">         R</m:t>
+              </m:r>
+            </m:e>
+            <m:sub>
+              <m:r>
                 <w:rPr>
                   <w:rFonts w:ascii="Cambria Math" w:hAnsi="Cambria Math" w:cs="Cambria Math"/>
                   <w:color w:val="4D5156"/>
                   <w:shd w:val="clear" w:color="auto" w:fill="FFFFFF"/>
                 </w:rPr>
-                <m:t>R</m:t>
-              </m:r>
-            </m:e>
-            <m:sub>
-              <m:r>
-                <w:rPr>
-                  <w:rFonts w:ascii="Cambria Math" w:hAnsi="Cambria Math" w:cs="Cambria Math"/>
-                  <w:color w:val="4D5156"/>
-                  <w:shd w:val="clear" w:color="auto" w:fill="FFFFFF"/>
-                </w:rPr>
-                <m:t>g,m</m:t>
-              </m:r>
-              <m:r>
-                <w:rPr>
-                  <w:rFonts w:ascii="Cambria Math" w:hAnsi="Cambria Math" w:cs="Cambria Math"/>
-                  <w:color w:val="4D5156"/>
-                  <w:shd w:val="clear" w:color="auto" w:fill="FFFFFF"/>
-                </w:rPr>
-                <m:t>ax</m:t>
+                <m:t>g,max</m:t>
               </m:r>
             </m:sub>
           </m:sSub>
@@ -1037,13 +986,7 @@
                     <w:rPr>
                       <w:rFonts w:ascii="Cambria Math" w:hAnsi="Cambria Math" w:cstheme="minorHAnsi"/>
                     </w:rPr>
-                    <m:t>g,</m:t>
-                  </m:r>
-                  <m:r>
-                    <w:rPr>
-                      <w:rFonts w:ascii="Cambria Math" w:hAnsi="Cambria Math" w:cstheme="minorHAnsi"/>
-                    </w:rPr>
-                    <m:t>max</m:t>
+                    <m:t>g,max</m:t>
                   </m:r>
                 </m:sub>
               </m:sSub>
@@ -1107,19 +1050,7 @@
             <w:rPr>
               <w:rFonts w:ascii="Cambria Math" w:hAnsi="Cambria Math" w:cstheme="minorHAnsi"/>
             </w:rPr>
-            <m:t>≅1</m:t>
-          </m:r>
-          <m:r>
-            <w:rPr>
-              <w:rFonts w:ascii="Cambria Math" w:hAnsi="Cambria Math" w:cstheme="minorHAnsi"/>
-            </w:rPr>
-            <m:t>3.26</m:t>
-          </m:r>
-          <m:r>
-            <w:rPr>
-              <w:rFonts w:ascii="Cambria Math" w:hAnsi="Cambria Math" w:cstheme="minorHAnsi"/>
-            </w:rPr>
-            <m:t>x</m:t>
+            <m:t>≅13.26x</m:t>
           </m:r>
           <m:sSup>
             <m:sSupPr>
@@ -1304,13 +1235,7 @@
                     <w:rPr>
                       <w:rFonts w:ascii="Cambria Math" w:hAnsi="Cambria Math" w:cstheme="minorHAnsi"/>
                     </w:rPr>
-                    <m:t>g</m:t>
-                  </m:r>
-                  <m:r>
-                    <w:rPr>
-                      <w:rFonts w:ascii="Cambria Math" w:hAnsi="Cambria Math" w:cstheme="minorHAnsi"/>
-                    </w:rPr>
-                    <m:t>,max</m:t>
+                    <m:t>g,max</m:t>
                   </m:r>
                 </m:sub>
               </m:sSub>
@@ -1320,25 +1245,7 @@
             <w:rPr>
               <w:rFonts w:ascii="Cambria Math" w:hAnsi="Cambria Math" w:cstheme="minorHAnsi"/>
             </w:rPr>
-            <m:t xml:space="preserve"> </m:t>
-          </m:r>
-          <m:r>
-            <w:rPr>
-              <w:rFonts w:ascii="Cambria Math" w:hAnsi="Cambria Math" w:cstheme="minorHAnsi"/>
-            </w:rPr>
-            <m:t>≅</m:t>
-          </m:r>
-          <m:r>
-            <w:rPr>
-              <w:rFonts w:ascii="Cambria Math" w:hAnsi="Cambria Math" w:cstheme="minorHAnsi"/>
-            </w:rPr>
-            <m:t xml:space="preserve"> 4.71 mH</m:t>
-          </m:r>
-          <m:r>
-            <w:rPr>
-              <w:rFonts w:ascii="Cambria Math" w:hAnsi="Cambria Math" w:cstheme="minorHAnsi"/>
-            </w:rPr>
-            <m:t xml:space="preserve">   </m:t>
+            <m:t xml:space="preserve"> ≅ 4.71 mH   </m:t>
           </m:r>
           <m:sSub>
             <m:sSubPr>
@@ -1370,15 +1277,7 @@
                   <w:color w:val="4D5156"/>
                   <w:shd w:val="clear" w:color="auto" w:fill="FFFFFF"/>
                 </w:rPr>
-                <m:t>m</m:t>
-              </m:r>
-              <m:r>
-                <w:rPr>
-                  <w:rFonts w:ascii="Cambria Math" w:hAnsi="Cambria Math" w:cs="Cambria Math"/>
-                  <w:color w:val="4D5156"/>
-                  <w:shd w:val="clear" w:color="auto" w:fill="FFFFFF"/>
-                </w:rPr>
-                <m:t>ax</m:t>
+                <m:t>max</m:t>
               </m:r>
             </m:sub>
           </m:sSub>
@@ -1454,13 +1353,7 @@
                     <w:rPr>
                       <w:rFonts w:ascii="Cambria Math" w:hAnsi="Cambria Math" w:cstheme="minorHAnsi"/>
                     </w:rPr>
-                    <m:t>g,m</m:t>
-                  </m:r>
-                  <m:r>
-                    <w:rPr>
-                      <w:rFonts w:ascii="Cambria Math" w:hAnsi="Cambria Math" w:cstheme="minorHAnsi"/>
-                    </w:rPr>
-                    <m:t>in</m:t>
+                    <m:t>g,min</m:t>
                   </m:r>
                 </m:sub>
               </m:sSub>
@@ -1470,19 +1363,7 @@
             <w:rPr>
               <w:rFonts w:ascii="Cambria Math" w:hAnsi="Cambria Math" w:cstheme="minorHAnsi"/>
             </w:rPr>
-            <m:t xml:space="preserve"> </m:t>
-          </m:r>
-          <m:r>
-            <w:rPr>
-              <w:rFonts w:ascii="Cambria Math" w:hAnsi="Cambria Math" w:cstheme="minorHAnsi"/>
-            </w:rPr>
-            <m:t>≅</m:t>
-          </m:r>
-          <m:r>
-            <w:rPr>
-              <w:rFonts w:ascii="Cambria Math" w:hAnsi="Cambria Math" w:cstheme="minorHAnsi"/>
-            </w:rPr>
-            <m:t>23.5 mH</m:t>
+            <m:t xml:space="preserve"> ≅23.5 mH</m:t>
           </m:r>
         </m:oMath>
       </m:oMathPara>
@@ -1513,13 +1394,7 @@
           <w:rPr>
             <w:rFonts w:ascii="Cambria Math" w:hAnsi="Cambria Math" w:cstheme="minorHAnsi"/>
           </w:rPr>
-          <m:t xml:space="preserve">where    </m:t>
-        </m:r>
-        <m:r>
-          <w:rPr>
-            <w:rFonts w:ascii="Cambria Math" w:hAnsi="Cambria Math" w:cstheme="minorHAnsi"/>
-          </w:rPr>
-          <m:t xml:space="preserve">N=250, </m:t>
+          <m:t xml:space="preserve">where    N=250, </m:t>
         </m:r>
         <m:sSub>
           <m:sSubPr>
@@ -1575,13 +1450,7 @@
               <w:rPr>
                 <w:rFonts w:ascii="Cambria Math" w:hAnsi="Cambria Math" w:cstheme="minorHAnsi"/>
               </w:rPr>
-              <m:t>g,m</m:t>
-            </m:r>
-            <m:r>
-              <w:rPr>
-                <w:rFonts w:ascii="Cambria Math" w:hAnsi="Cambria Math" w:cstheme="minorHAnsi"/>
-              </w:rPr>
-              <m:t>ax</m:t>
+              <m:t>g,max</m:t>
             </m:r>
           </m:sub>
         </m:sSub>
@@ -1589,13 +1458,7 @@
           <w:rPr>
             <w:rFonts w:ascii="Cambria Math" w:hAnsi="Cambria Math" w:cstheme="minorHAnsi"/>
           </w:rPr>
-          <m:t>=</m:t>
-        </m:r>
-        <m:r>
-          <w:rPr>
-            <w:rFonts w:ascii="Cambria Math" w:hAnsi="Cambria Math" w:cstheme="minorHAnsi"/>
-          </w:rPr>
-          <m:t xml:space="preserve">2.5mm, </m:t>
+          <m:t xml:space="preserve">=2.5mm, </m:t>
         </m:r>
         <m:sSub>
           <m:sSubPr>
@@ -1691,13 +1554,7 @@
           <w:rPr>
             <w:rFonts w:ascii="Cambria Math" w:hAnsi="Cambria Math" w:cstheme="minorHAnsi"/>
           </w:rPr>
-          <m:t xml:space="preserve"> =</m:t>
-        </m:r>
-        <m:r>
-          <w:rPr>
-            <w:rFonts w:ascii="Cambria Math" w:hAnsi="Cambria Math" w:cstheme="minorHAnsi"/>
-          </w:rPr>
-          <m:t>300</m:t>
+          <m:t xml:space="preserve"> =300</m:t>
         </m:r>
         <m:sSup>
           <m:sSupPr>
@@ -2172,17 +2029,7 @@
           <w:sz w:val="32"/>
           <w:szCs w:val="32"/>
         </w:rPr>
-        <w:t>b</w:t>
-      </w:r>
-      <w:r>
-        <w:rPr>
-          <w:rFonts w:asciiTheme="minorHAnsi" w:hAnsiTheme="minorHAnsi" w:cstheme="minorHAnsi"/>
-          <w:b/>
-          <w:bCs/>
-          <w:sz w:val="32"/>
-          <w:szCs w:val="32"/>
-        </w:rPr>
-        <w:t>)</w:t>
+        <w:t>b)</w:t>
       </w:r>
     </w:p>
     <w:p>
@@ -2255,13 +2102,7 @@
             <w:rPr>
               <w:rFonts w:ascii="Cambria Math" w:hAnsi="Cambria Math" w:cstheme="minorHAnsi"/>
             </w:rPr>
-            <m:t>=</m:t>
-          </m:r>
-          <m:r>
-            <w:rPr>
-              <w:rFonts w:ascii="Cambria Math" w:hAnsi="Cambria Math" w:cstheme="minorHAnsi"/>
-            </w:rPr>
-            <m:t>-</m:t>
+            <m:t>=-</m:t>
           </m:r>
           <m:f>
             <m:fPr>
@@ -2526,31 +2367,7 @@
                 <w:rPr>
                   <w:rFonts w:ascii="Cambria Math" w:hAnsi="Cambria Math" w:cstheme="minorHAnsi"/>
                 </w:rPr>
-                <m:t xml:space="preserve"> =0.0845*sin(</m:t>
-              </m:r>
-              <m:r>
-                <w:rPr>
-                  <w:rFonts w:ascii="Cambria Math" w:hAnsi="Cambria Math" w:cstheme="minorHAnsi"/>
-                </w:rPr>
-                <m:t>2θ</m:t>
-              </m:r>
-              <m:r>
-                <w:rPr>
-                  <w:rFonts w:ascii="Cambria Math" w:hAnsi="Cambria Math" w:cstheme="minorHAnsi"/>
-                </w:rPr>
-                <m:t>)</m:t>
-              </m:r>
-              <m:r>
-                <w:rPr>
-                  <w:rFonts w:ascii="Cambria Math" w:hAnsi="Cambria Math" w:cstheme="minorHAnsi"/>
-                </w:rPr>
-                <m:t xml:space="preserve"> </m:t>
-              </m:r>
-              <m:r>
-                <w:rPr>
-                  <w:rFonts w:ascii="Cambria Math" w:hAnsi="Cambria Math" w:cstheme="minorHAnsi"/>
-                </w:rPr>
-                <m:t xml:space="preserve"> where I=3A</m:t>
+                <m:t xml:space="preserve"> =0.0845*sin(2θ)  where I=3A</m:t>
               </m:r>
             </m:e>
           </m:func>
@@ -2632,13 +2449,7 @@
         <w:rPr>
           <w:rFonts w:asciiTheme="minorHAnsi" w:hAnsiTheme="minorHAnsi" w:cstheme="minorHAnsi"/>
         </w:rPr>
-        <w:t xml:space="preserve">Fig-3: Torque vs </w:t>
-      </w:r>
-      <w:r>
-        <w:rPr>
-          <w:rFonts w:asciiTheme="minorHAnsi" w:hAnsiTheme="minorHAnsi" w:cstheme="minorHAnsi"/>
-        </w:rPr>
-        <w:t>Rotation Angle graph</w:t>
+        <w:t>Fig-3: Torque vs Rotation Angle graph</w:t>
       </w:r>
     </w:p>
     <w:p>
@@ -2666,9 +2477,41 @@
           <w:sz w:val="32"/>
           <w:szCs w:val="32"/>
         </w:rPr>
-        <w:t>c</w:t>
-      </w:r>
-      <w:r>
+        <w:t>c)</w:t>
+      </w:r>
+    </w:p>
+    <w:p>
+      <w:pPr>
+        <w:rPr>
+          <w:rFonts w:asciiTheme="minorHAnsi" w:hAnsiTheme="minorHAnsi" w:cstheme="minorHAnsi"/>
+        </w:rPr>
+      </w:pPr>
+    </w:p>
+    <w:p>
+      <w:pPr>
+        <w:jc w:val="both"/>
+        <w:rPr>
+          <w:rFonts w:asciiTheme="minorHAnsi" w:hAnsiTheme="minorHAnsi" w:cstheme="minorHAnsi"/>
+        </w:rPr>
+      </w:pPr>
+      <w:r>
+        <w:rPr>
+          <w:rFonts w:asciiTheme="minorHAnsi" w:hAnsiTheme="minorHAnsi" w:cstheme="minorHAnsi"/>
+        </w:rPr>
+        <w:tab/>
+        <w:t>It is assumed that the flux density is uniform, and core has an infinite permeability, but that is not the case for real world. To show these effects, permeability of the core should be a non-zero number, and integral should be taken over the area of the core to calculate the reluctance.</w:t>
+      </w:r>
+    </w:p>
+    <w:p>
+      <w:pPr>
+        <w:jc w:val="both"/>
+        <w:rPr>
+          <w:rFonts w:asciiTheme="minorHAnsi" w:hAnsiTheme="minorHAnsi" w:cstheme="minorHAnsi"/>
+        </w:rPr>
+      </w:pPr>
+    </w:p>
+    <w:p>
+      <w:pPr>
         <w:rPr>
           <w:rFonts w:asciiTheme="minorHAnsi" w:hAnsiTheme="minorHAnsi" w:cstheme="minorHAnsi"/>
           <w:b/>
@@ -2676,6 +2519,35 @@
           <w:sz w:val="32"/>
           <w:szCs w:val="32"/>
         </w:rPr>
+      </w:pPr>
+      <w:r>
+        <w:rPr>
+          <w:rFonts w:asciiTheme="minorHAnsi" w:hAnsiTheme="minorHAnsi" w:cstheme="minorHAnsi"/>
+          <w:b/>
+          <w:bCs/>
+          <w:sz w:val="32"/>
+          <w:szCs w:val="32"/>
+        </w:rPr>
+        <w:t>Q</w:t>
+      </w:r>
+      <w:r>
+        <w:rPr>
+          <w:rFonts w:asciiTheme="minorHAnsi" w:hAnsiTheme="minorHAnsi" w:cstheme="minorHAnsi"/>
+          <w:b/>
+          <w:bCs/>
+          <w:sz w:val="32"/>
+          <w:szCs w:val="32"/>
+        </w:rPr>
+        <w:t>2</w:t>
+      </w:r>
+      <w:r>
+        <w:rPr>
+          <w:rFonts w:asciiTheme="minorHAnsi" w:hAnsiTheme="minorHAnsi" w:cstheme="minorHAnsi"/>
+          <w:b/>
+          <w:bCs/>
+          <w:sz w:val="32"/>
+          <w:szCs w:val="32"/>
+        </w:rPr>
         <w:t>)</w:t>
       </w:r>
     </w:p>
@@ -2683,23 +2555,113 @@
       <w:pPr>
         <w:rPr>
           <w:rFonts w:asciiTheme="minorHAnsi" w:hAnsiTheme="minorHAnsi" w:cstheme="minorHAnsi"/>
-        </w:rPr>
-      </w:pPr>
-    </w:p>
-    <w:p>
-      <w:pPr>
-        <w:jc w:val="both"/>
-        <w:rPr>
-          <w:rFonts w:asciiTheme="minorHAnsi" w:hAnsiTheme="minorHAnsi" w:cstheme="minorHAnsi"/>
-        </w:rPr>
-      </w:pPr>
-      <w:r>
-        <w:rPr>
-          <w:rFonts w:asciiTheme="minorHAnsi" w:hAnsiTheme="minorHAnsi" w:cstheme="minorHAnsi"/>
-        </w:rPr>
-        <w:tab/>
-        <w:t>It is assumed that the flux density is uniform, and core has an infinite permeability, but that is not the case for real world. To show these effects, permeability of the core should be a non-zero number, and integral should be taken over the area of the core to calculate the reluctance.</w:t>
-      </w:r>
+          <w:b/>
+          <w:bCs/>
+          <w:sz w:val="32"/>
+          <w:szCs w:val="32"/>
+        </w:rPr>
+      </w:pPr>
+      <w:r>
+        <w:rPr>
+          <w:rFonts w:asciiTheme="minorHAnsi" w:hAnsiTheme="minorHAnsi" w:cstheme="minorHAnsi"/>
+          <w:b/>
+          <w:bCs/>
+          <w:sz w:val="32"/>
+          <w:szCs w:val="32"/>
+        </w:rPr>
+        <w:t>a)</w:t>
+      </w:r>
+    </w:p>
+    <w:p>
+      <w:pPr>
+        <w:jc w:val="center"/>
+        <w:rPr>
+          <w:rFonts w:asciiTheme="minorHAnsi" w:hAnsiTheme="minorHAnsi" w:cstheme="minorHAnsi"/>
+        </w:rPr>
+      </w:pPr>
+      <w:r>
+        <w:rPr>
+          <w:rFonts w:asciiTheme="minorHAnsi" w:hAnsiTheme="minorHAnsi" w:cstheme="minorHAnsi"/>
+          <w:noProof/>
+        </w:rPr>
+        <w:lastRenderedPageBreak/>
+        <w:drawing>
+          <wp:inline distT="0" distB="0" distL="0" distR="0" wp14:anchorId="72DD4387" wp14:editId="38679C88">
+            <wp:extent cx="5753100" cy="3497580"/>
+            <wp:effectExtent l="0" t="0" r="0" b="7620"/>
+            <wp:docPr id="2" name="Resim 2"/>
+            <wp:cNvGraphicFramePr>
+              <a:graphicFrameLocks xmlns:a="http://schemas.openxmlformats.org/drawingml/2006/main" noChangeAspect="1"/>
+            </wp:cNvGraphicFramePr>
+            <a:graphic xmlns:a="http://schemas.openxmlformats.org/drawingml/2006/main">
+              <a:graphicData uri="http://schemas.openxmlformats.org/drawingml/2006/picture">
+                <pic:pic xmlns:pic="http://schemas.openxmlformats.org/drawingml/2006/picture">
+                  <pic:nvPicPr>
+                    <pic:cNvPr id="0" name="Picture 1"/>
+                    <pic:cNvPicPr>
+                      <a:picLocks noChangeAspect="1" noChangeArrowheads="1"/>
+                    </pic:cNvPicPr>
+                  </pic:nvPicPr>
+                  <pic:blipFill>
+                    <a:blip r:embed="rId8" cstate="print">
+                      <a:extLst>
+                        <a:ext uri="{28A0092B-C50C-407E-A947-70E740481C1C}">
+                          <a14:useLocalDpi xmlns:a14="http://schemas.microsoft.com/office/drawing/2010/main" val="0"/>
+                        </a:ext>
+                      </a:extLst>
+                    </a:blip>
+                    <a:srcRect/>
+                    <a:stretch>
+                      <a:fillRect/>
+                    </a:stretch>
+                  </pic:blipFill>
+                  <pic:spPr bwMode="auto">
+                    <a:xfrm>
+                      <a:off x="0" y="0"/>
+                      <a:ext cx="5753100" cy="3497580"/>
+                    </a:xfrm>
+                    <a:prstGeom prst="rect">
+                      <a:avLst/>
+                    </a:prstGeom>
+                    <a:noFill/>
+                    <a:ln>
+                      <a:noFill/>
+                    </a:ln>
+                  </pic:spPr>
+                </pic:pic>
+              </a:graphicData>
+            </a:graphic>
+          </wp:inline>
+        </w:drawing>
+      </w:r>
+    </w:p>
+    <w:p>
+      <w:pPr>
+        <w:jc w:val="center"/>
+        <w:rPr>
+          <w:rFonts w:asciiTheme="minorHAnsi" w:hAnsiTheme="minorHAnsi" w:cstheme="minorHAnsi"/>
+        </w:rPr>
+      </w:pPr>
+      <w:r>
+        <w:rPr>
+          <w:rFonts w:asciiTheme="minorHAnsi" w:hAnsiTheme="minorHAnsi" w:cstheme="minorHAnsi"/>
+        </w:rPr>
+        <w:t>Fig-4: Flux Density Vectors</w:t>
+      </w:r>
+      <w:r>
+        <w:rPr>
+          <w:rFonts w:asciiTheme="minorHAnsi" w:hAnsiTheme="minorHAnsi" w:cstheme="minorHAnsi"/>
+        </w:rPr>
+        <w:t xml:space="preserve"> for 0°</w:t>
+      </w:r>
+    </w:p>
+    <w:p>
+      <w:pPr>
+        <w:jc w:val="center"/>
+        <w:rPr>
+          <w:rFonts w:asciiTheme="minorHAnsi" w:hAnsiTheme="minorHAnsi" w:cstheme="minorHAnsi"/>
+        </w:rPr>
+      </w:pPr>
     </w:p>
     <w:p>
       <w:pPr>

</xml_diff>

<commit_message>
Q2 part-a&b are added
</commit_message>
<xml_diff>
--- a/project1_2305787.docx
+++ b/project1_2305787.docx
@@ -659,37 +659,49 @@
         </w:rPr>
         <w:t xml:space="preserve">Assuming core is infinitely </w:t>
       </w:r>
+      <w:r>
+        <w:rPr>
+          <w:rFonts w:asciiTheme="minorHAnsi" w:hAnsiTheme="minorHAnsi" w:cstheme="minorHAnsi"/>
+        </w:rPr>
+        <w:t>permeable,</w:t>
+      </w:r>
+      <w:r>
+        <w:rPr>
+          <w:rFonts w:asciiTheme="minorHAnsi" w:hAnsiTheme="minorHAnsi" w:cstheme="minorHAnsi"/>
+        </w:rPr>
+        <w:t xml:space="preserve"> and area </w:t>
+      </w:r>
+      <w:r>
+        <w:rPr>
+          <w:rFonts w:asciiTheme="minorHAnsi" w:hAnsiTheme="minorHAnsi" w:cstheme="minorHAnsi"/>
+        </w:rPr>
+        <w:t>of the airgap</w:t>
+      </w:r>
+      <w:r>
+        <w:rPr>
+          <w:rFonts w:asciiTheme="minorHAnsi" w:hAnsiTheme="minorHAnsi" w:cstheme="minorHAnsi"/>
+        </w:rPr>
+        <w:t xml:space="preserve"> is rectangular, </w:t>
+      </w:r>
       <w:proofErr w:type="gramStart"/>
       <w:r>
         <w:rPr>
           <w:rFonts w:asciiTheme="minorHAnsi" w:hAnsiTheme="minorHAnsi" w:cstheme="minorHAnsi"/>
         </w:rPr>
-        <w:t>permeable</w:t>
+        <w:t>m</w:t>
+      </w:r>
+      <w:r>
+        <w:rPr>
+          <w:rFonts w:asciiTheme="minorHAnsi" w:hAnsiTheme="minorHAnsi" w:cstheme="minorHAnsi"/>
+        </w:rPr>
+        <w:t>aximum</w:t>
       </w:r>
       <w:proofErr w:type="gramEnd"/>
       <w:r>
         <w:rPr>
           <w:rFonts w:asciiTheme="minorHAnsi" w:hAnsiTheme="minorHAnsi" w:cstheme="minorHAnsi"/>
         </w:rPr>
-        <w:t xml:space="preserve"> and area </w:t>
-      </w:r>
-      <w:r>
-        <w:rPr>
-          <w:rFonts w:asciiTheme="minorHAnsi" w:hAnsiTheme="minorHAnsi" w:cstheme="minorHAnsi"/>
-        </w:rPr>
-        <w:t>of the airgap</w:t>
-      </w:r>
-      <w:r>
-        <w:rPr>
-          <w:rFonts w:asciiTheme="minorHAnsi" w:hAnsiTheme="minorHAnsi" w:cstheme="minorHAnsi"/>
-        </w:rPr>
-        <w:t xml:space="preserve"> is rectangular, m</w:t>
-      </w:r>
-      <w:r>
-        <w:rPr>
-          <w:rFonts w:asciiTheme="minorHAnsi" w:hAnsiTheme="minorHAnsi" w:cstheme="minorHAnsi"/>
-        </w:rPr>
-        <w:t>aximum and minimum reluctance and inductance values can be found as follows:</w:t>
+        <w:t xml:space="preserve"> and minimum reluctance and inductance values can be found as follows:</w:t>
       </w:r>
     </w:p>
     <w:p>
@@ -1605,7 +1617,21 @@
           <w:rFonts w:asciiTheme="minorHAnsi" w:hAnsiTheme="minorHAnsi" w:cstheme="minorHAnsi"/>
           <w:noProof/>
         </w:rPr>
-        <w:t>Also, it is assumed that the inductance varies with a sinusoidal expression shown below:</w:t>
+        <w:t>Also, it is assumed that the inductance varies with a sinusoidal expression shown below</w:t>
+      </w:r>
+      <w:r>
+        <w:rPr>
+          <w:rFonts w:asciiTheme="minorHAnsi" w:hAnsiTheme="minorHAnsi" w:cstheme="minorHAnsi"/>
+          <w:noProof/>
+        </w:rPr>
+        <w:t xml:space="preserve"> where θ is the angle between the stator and rotor as shown in Fig-1</w:t>
+      </w:r>
+      <w:r>
+        <w:rPr>
+          <w:rFonts w:asciiTheme="minorHAnsi" w:hAnsiTheme="minorHAnsi" w:cstheme="minorHAnsi"/>
+          <w:noProof/>
+        </w:rPr>
+        <w:t>:</w:t>
       </w:r>
     </w:p>
     <w:p>
@@ -1622,20 +1648,17 @@
         <w:jc w:val="both"/>
         <w:rPr>
           <w:rFonts w:asciiTheme="minorHAnsi" w:hAnsiTheme="minorHAnsi" w:cstheme="minorHAnsi"/>
+          <w:i/>
+          <w:iCs/>
           <w:noProof/>
         </w:rPr>
       </w:pPr>
       <m:oMathPara>
         <m:oMath>
           <m:r>
-            <m:rPr>
-              <m:sty m:val="p"/>
-            </m:rPr>
             <w:rPr>
               <w:rFonts w:ascii="Cambria Math" w:hAnsi="Cambria Math" w:cs="Cambria Math"/>
               <w:color w:val="4D5156"/>
-              <w:sz w:val="21"/>
-              <w:szCs w:val="21"/>
               <w:shd w:val="clear" w:color="auto" w:fill="FFFFFF"/>
             </w:rPr>
             <m:t>L</m:t>
@@ -1645,23 +1668,18 @@
               <m:ctrlPr>
                 <w:rPr>
                   <w:rFonts w:ascii="Cambria Math" w:hAnsi="Cambria Math" w:cs="Cambria Math"/>
+                  <w:i/>
+                  <w:iCs/>
                   <w:color w:val="4D5156"/>
-                  <w:sz w:val="21"/>
-                  <w:szCs w:val="21"/>
                   <w:shd w:val="clear" w:color="auto" w:fill="FFFFFF"/>
                 </w:rPr>
               </m:ctrlPr>
             </m:dPr>
             <m:e>
               <m:r>
-                <m:rPr>
-                  <m:sty m:val="p"/>
-                </m:rPr>
                 <w:rPr>
                   <w:rFonts w:ascii="Cambria Math" w:hAnsi="Cambria Math" w:cs="Cambria Math"/>
                   <w:color w:val="4D5156"/>
-                  <w:sz w:val="21"/>
-                  <w:szCs w:val="21"/>
                   <w:shd w:val="clear" w:color="auto" w:fill="FFFFFF"/>
                 </w:rPr>
                 <m:t>θ</m:t>
@@ -1680,6 +1698,7 @@
                 <w:rPr>
                   <w:rFonts w:ascii="Cambria Math" w:hAnsi="Cambria Math" w:cstheme="minorHAnsi"/>
                   <w:i/>
+                  <w:iCs/>
                 </w:rPr>
               </m:ctrlPr>
             </m:fPr>
@@ -1690,6 +1709,7 @@
                     <w:rPr>
                       <w:rFonts w:ascii="Cambria Math" w:hAnsi="Cambria Math" w:cstheme="minorHAnsi"/>
                       <w:i/>
+                      <w:iCs/>
                     </w:rPr>
                   </m:ctrlPr>
                 </m:sSubPr>
@@ -1722,6 +1742,7 @@
                     <w:rPr>
                       <w:rFonts w:ascii="Cambria Math" w:hAnsi="Cambria Math" w:cstheme="minorHAnsi"/>
                       <w:i/>
+                      <w:iCs/>
                     </w:rPr>
                   </m:ctrlPr>
                 </m:sSubPr>
@@ -1758,14 +1779,12 @@
                 <w:rPr>
                   <w:rFonts w:ascii="Cambria Math" w:hAnsi="Cambria Math" w:cstheme="minorHAnsi"/>
                   <w:i/>
+                  <w:iCs/>
                 </w:rPr>
               </m:ctrlPr>
             </m:funcPr>
             <m:fName>
               <m:r>
-                <m:rPr>
-                  <m:sty m:val="p"/>
-                </m:rPr>
                 <w:rPr>
                   <w:rFonts w:ascii="Cambria Math" w:hAnsi="Cambria Math" w:cstheme="minorHAnsi"/>
                 </w:rPr>
@@ -1779,6 +1798,7 @@
                     <w:rPr>
                       <w:rFonts w:ascii="Cambria Math" w:hAnsi="Cambria Math" w:cstheme="minorHAnsi"/>
                       <w:i/>
+                      <w:iCs/>
                     </w:rPr>
                   </m:ctrlPr>
                 </m:dPr>
@@ -1811,6 +1831,7 @@
                 <w:rPr>
                   <w:rFonts w:ascii="Cambria Math" w:hAnsi="Cambria Math" w:cstheme="minorHAnsi"/>
                   <w:i/>
+                  <w:iCs/>
                 </w:rPr>
               </m:ctrlPr>
             </m:fPr>
@@ -1821,6 +1842,7 @@
                     <w:rPr>
                       <w:rFonts w:ascii="Cambria Math" w:hAnsi="Cambria Math" w:cstheme="minorHAnsi"/>
                       <w:i/>
+                      <w:iCs/>
                     </w:rPr>
                   </m:ctrlPr>
                 </m:sSubPr>
@@ -1853,6 +1875,7 @@
                     <w:rPr>
                       <w:rFonts w:ascii="Cambria Math" w:hAnsi="Cambria Math" w:cstheme="minorHAnsi"/>
                       <w:i/>
+                      <w:iCs/>
                     </w:rPr>
                   </m:ctrlPr>
                 </m:sSubPr>
@@ -1883,24 +1906,6 @@
               </m:r>
             </m:den>
           </m:f>
-        </m:oMath>
-      </m:oMathPara>
-    </w:p>
-    <w:p>
-      <w:pPr>
-        <w:jc w:val="both"/>
-        <w:rPr>
-          <w:rFonts w:asciiTheme="minorHAnsi" w:hAnsiTheme="minorHAnsi" w:cstheme="minorHAnsi"/>
-        </w:rPr>
-      </w:pPr>
-      <m:oMathPara>
-        <m:oMath>
-          <m:r>
-            <w:rPr>
-              <w:rFonts w:ascii="Cambria Math" w:hAnsi="Cambria Math" w:cstheme="minorHAnsi"/>
-            </w:rPr>
-            <m:t>where θ is the angle between the stator and rotor shown in Fig-1</m:t>
-          </m:r>
         </m:oMath>
       </m:oMathPara>
     </w:p>
@@ -2045,21 +2050,25 @@
         <w:jc w:val="both"/>
         <w:rPr>
           <w:rFonts w:asciiTheme="minorHAnsi" w:hAnsiTheme="minorHAnsi" w:cstheme="minorHAnsi"/>
+          <w:i/>
+          <w:iCs/>
           <w:noProof/>
         </w:rPr>
       </w:pPr>
       <w:r>
         <w:rPr>
           <w:rFonts w:asciiTheme="minorHAnsi" w:hAnsiTheme="minorHAnsi" w:cstheme="minorHAnsi"/>
+          <w:i/>
+          <w:iCs/>
         </w:rPr>
         <w:tab/>
       </w:r>
       <w:r>
         <w:rPr>
           <w:rFonts w:ascii="Cambria Math" w:hAnsi="Cambria Math" w:cs="Cambria Math"/>
+          <w:i/>
+          <w:iCs/>
           <w:color w:val="4D5156"/>
-          <w:sz w:val="21"/>
-          <w:szCs w:val="21"/>
           <w:shd w:val="clear" w:color="auto" w:fill="FFFFFF"/>
         </w:rPr>
         <w:br/>
@@ -2079,6 +2088,8 @@
               <m:ctrlPr>
                 <w:rPr>
                   <w:rFonts w:ascii="Cambria Math" w:hAnsi="Cambria Math" w:cs="Cambria Math"/>
+                  <w:i/>
+                  <w:iCs/>
                   <w:color w:val="4D5156"/>
                   <w:shd w:val="clear" w:color="auto" w:fill="FFFFFF"/>
                 </w:rPr>
@@ -2086,9 +2097,6 @@
             </m:dPr>
             <m:e>
               <m:r>
-                <m:rPr>
-                  <m:sty m:val="p"/>
-                </m:rPr>
                 <w:rPr>
                   <w:rFonts w:ascii="Cambria Math" w:hAnsi="Cambria Math" w:cs="Cambria Math"/>
                   <w:color w:val="4D5156"/>
@@ -2110,6 +2118,7 @@
                 <w:rPr>
                   <w:rFonts w:ascii="Cambria Math" w:hAnsi="Cambria Math" w:cstheme="minorHAnsi"/>
                   <w:i/>
+                  <w:iCs/>
                 </w:rPr>
               </m:ctrlPr>
             </m:fPr>
@@ -2134,7 +2143,7 @@
             <w:rPr>
               <w:rFonts w:ascii="Cambria Math" w:hAnsi="Cambria Math" w:cstheme="minorHAnsi"/>
             </w:rPr>
-            <m:t xml:space="preserve"> =</m:t>
+            <m:t>=</m:t>
           </m:r>
           <m:f>
             <m:fPr>
@@ -2142,6 +2151,7 @@
                 <w:rPr>
                   <w:rFonts w:ascii="Cambria Math" w:hAnsi="Cambria Math" w:cstheme="minorHAnsi"/>
                   <w:i/>
+                  <w:iCs/>
                 </w:rPr>
               </m:ctrlPr>
             </m:fPr>
@@ -2168,6 +2178,7 @@
                 <w:rPr>
                   <w:rFonts w:ascii="Cambria Math" w:hAnsi="Cambria Math" w:cstheme="minorHAnsi"/>
                   <w:i/>
+                  <w:iCs/>
                 </w:rPr>
               </m:ctrlPr>
             </m:sSupPr>
@@ -2194,6 +2205,7 @@
                 <w:rPr>
                   <w:rFonts w:ascii="Cambria Math" w:hAnsi="Cambria Math" w:cstheme="minorHAnsi"/>
                   <w:i/>
+                  <w:iCs/>
                 </w:rPr>
               </m:ctrlPr>
             </m:fPr>
@@ -2218,7 +2230,7 @@
             <w:rPr>
               <w:rFonts w:ascii="Cambria Math" w:hAnsi="Cambria Math" w:cstheme="minorHAnsi"/>
             </w:rPr>
-            <m:t>= -</m:t>
+            <m:t>=-</m:t>
           </m:r>
           <m:sSup>
             <m:sSupPr>
@@ -2226,6 +2238,7 @@
                 <w:rPr>
                   <w:rFonts w:ascii="Cambria Math" w:hAnsi="Cambria Math" w:cstheme="minorHAnsi"/>
                   <w:i/>
+                  <w:iCs/>
                 </w:rPr>
               </m:ctrlPr>
             </m:sSupPr>
@@ -2252,6 +2265,7 @@
                 <w:rPr>
                   <w:rFonts w:ascii="Cambria Math" w:hAnsi="Cambria Math" w:cstheme="minorHAnsi"/>
                   <w:i/>
+                  <w:iCs/>
                 </w:rPr>
               </m:ctrlPr>
             </m:fPr>
@@ -2262,6 +2276,7 @@
                     <w:rPr>
                       <w:rFonts w:ascii="Cambria Math" w:hAnsi="Cambria Math" w:cstheme="minorHAnsi"/>
                       <w:i/>
+                      <w:iCs/>
                     </w:rPr>
                   </m:ctrlPr>
                 </m:sSubPr>
@@ -2294,6 +2309,7 @@
                     <w:rPr>
                       <w:rFonts w:ascii="Cambria Math" w:hAnsi="Cambria Math" w:cstheme="minorHAnsi"/>
                       <w:i/>
+                      <w:iCs/>
                     </w:rPr>
                   </m:ctrlPr>
                 </m:sSubPr>
@@ -2330,14 +2346,12 @@
                 <w:rPr>
                   <w:rFonts w:ascii="Cambria Math" w:hAnsi="Cambria Math" w:cstheme="minorHAnsi"/>
                   <w:i/>
+                  <w:iCs/>
                 </w:rPr>
               </m:ctrlPr>
             </m:funcPr>
             <m:fName>
               <m:r>
-                <m:rPr>
-                  <m:sty m:val="p"/>
-                </m:rPr>
                 <w:rPr>
                   <w:rFonts w:ascii="Cambria Math" w:hAnsi="Cambria Math" w:cstheme="minorHAnsi"/>
                 </w:rPr>
@@ -2351,6 +2365,7 @@
                     <w:rPr>
                       <w:rFonts w:ascii="Cambria Math" w:hAnsi="Cambria Math" w:cstheme="minorHAnsi"/>
                       <w:i/>
+                      <w:iCs/>
                     </w:rPr>
                   </m:ctrlPr>
                 </m:dPr>
@@ -2367,7 +2382,7 @@
                 <w:rPr>
                   <w:rFonts w:ascii="Cambria Math" w:hAnsi="Cambria Math" w:cstheme="minorHAnsi"/>
                 </w:rPr>
-                <m:t xml:space="preserve"> =0.0845*sin(2θ)  where I=3A</m:t>
+                <m:t>=0.0845*sin(2θ) with I=3A</m:t>
               </m:r>
             </m:e>
           </m:func>
@@ -2528,9 +2543,11 @@
           <w:sz w:val="32"/>
           <w:szCs w:val="32"/>
         </w:rPr>
-        <w:t>Q</w:t>
-      </w:r>
-      <w:r>
+        <w:t>Q2)</w:t>
+      </w:r>
+    </w:p>
+    <w:p>
+      <w:pPr>
         <w:rPr>
           <w:rFonts w:asciiTheme="minorHAnsi" w:hAnsiTheme="minorHAnsi" w:cstheme="minorHAnsi"/>
           <w:b/>
@@ -2538,8 +2555,7 @@
           <w:sz w:val="32"/>
           <w:szCs w:val="32"/>
         </w:rPr>
-        <w:t>2</w:t>
-      </w:r>
+      </w:pPr>
       <w:r>
         <w:rPr>
           <w:rFonts w:asciiTheme="minorHAnsi" w:hAnsiTheme="minorHAnsi" w:cstheme="minorHAnsi"/>
@@ -2548,32 +2564,27 @@
           <w:sz w:val="32"/>
           <w:szCs w:val="32"/>
         </w:rPr>
-        <w:t>)</w:t>
-      </w:r>
-    </w:p>
-    <w:p>
-      <w:pPr>
-        <w:rPr>
-          <w:rFonts w:asciiTheme="minorHAnsi" w:hAnsiTheme="minorHAnsi" w:cstheme="minorHAnsi"/>
-          <w:b/>
-          <w:bCs/>
-          <w:sz w:val="32"/>
-          <w:szCs w:val="32"/>
-        </w:rPr>
-      </w:pPr>
-      <w:r>
-        <w:rPr>
-          <w:rFonts w:asciiTheme="minorHAnsi" w:hAnsiTheme="minorHAnsi" w:cstheme="minorHAnsi"/>
-          <w:b/>
-          <w:bCs/>
-          <w:sz w:val="32"/>
-          <w:szCs w:val="32"/>
-        </w:rPr>
         <w:t>a)</w:t>
       </w:r>
     </w:p>
     <w:p>
       <w:pPr>
+        <w:jc w:val="both"/>
+        <w:rPr>
+          <w:rFonts w:asciiTheme="minorHAnsi" w:hAnsiTheme="minorHAnsi" w:cstheme="minorHAnsi"/>
+        </w:rPr>
+      </w:pPr>
+    </w:p>
+    <w:p>
+      <w:pPr>
+        <w:jc w:val="both"/>
+        <w:rPr>
+          <w:rFonts w:asciiTheme="minorHAnsi" w:hAnsiTheme="minorHAnsi" w:cstheme="minorHAnsi"/>
+        </w:rPr>
+      </w:pPr>
+    </w:p>
+    <w:p>
+      <w:pPr>
         <w:jc w:val="center"/>
         <w:rPr>
           <w:rFonts w:asciiTheme="minorHAnsi" w:hAnsiTheme="minorHAnsi" w:cstheme="minorHAnsi"/>
@@ -2581,14 +2592,13 @@
       </w:pPr>
       <w:r>
         <w:rPr>
-          <w:rFonts w:asciiTheme="minorHAnsi" w:hAnsiTheme="minorHAnsi" w:cstheme="minorHAnsi"/>
           <w:noProof/>
         </w:rPr>
         <w:lastRenderedPageBreak/>
         <w:drawing>
-          <wp:inline distT="0" distB="0" distL="0" distR="0" wp14:anchorId="72DD4387" wp14:editId="38679C88">
-            <wp:extent cx="5753100" cy="3497580"/>
-            <wp:effectExtent l="0" t="0" r="0" b="7620"/>
+          <wp:inline distT="0" distB="0" distL="0" distR="0" wp14:anchorId="31C16DD1" wp14:editId="0478C731">
+            <wp:extent cx="5760720" cy="3709670"/>
+            <wp:effectExtent l="0" t="0" r="0" b="5080"/>
             <wp:docPr id="2" name="Resim 2"/>
             <wp:cNvGraphicFramePr>
               <a:graphicFrameLocks xmlns:a="http://schemas.openxmlformats.org/drawingml/2006/main" noChangeAspect="1"/>
@@ -2603,7 +2613,7 @@
                     </pic:cNvPicPr>
                   </pic:nvPicPr>
                   <pic:blipFill>
-                    <a:blip r:embed="rId8" cstate="print">
+                    <a:blip r:embed="rId8">
                       <a:extLst>
                         <a:ext uri="{28A0092B-C50C-407E-A947-70E740481C1C}">
                           <a14:useLocalDpi xmlns:a14="http://schemas.microsoft.com/office/drawing/2010/main" val="0"/>
@@ -2618,7 +2628,7 @@
                   <pic:spPr bwMode="auto">
                     <a:xfrm>
                       <a:off x="0" y="0"/>
-                      <a:ext cx="5753100" cy="3497580"/>
+                      <a:ext cx="5760720" cy="3709670"/>
                     </a:xfrm>
                     <a:prstGeom prst="rect">
                       <a:avLst/>
@@ -2646,13 +2656,7 @@
         <w:rPr>
           <w:rFonts w:asciiTheme="minorHAnsi" w:hAnsiTheme="minorHAnsi" w:cstheme="minorHAnsi"/>
         </w:rPr>
-        <w:t>Fig-4: Flux Density Vectors</w:t>
-      </w:r>
-      <w:r>
-        <w:rPr>
-          <w:rFonts w:asciiTheme="minorHAnsi" w:hAnsiTheme="minorHAnsi" w:cstheme="minorHAnsi"/>
-        </w:rPr>
-        <w:t xml:space="preserve"> for 0°</w:t>
+        <w:t>Fig-4: Flux Density Vectors for 0°</w:t>
       </w:r>
     </w:p>
     <w:p>
@@ -2665,7 +2669,388 @@
     </w:p>
     <w:p>
       <w:pPr>
+        <w:jc w:val="center"/>
+        <w:rPr>
+          <w:rFonts w:asciiTheme="minorHAnsi" w:hAnsiTheme="minorHAnsi" w:cstheme="minorHAnsi"/>
+        </w:rPr>
+      </w:pPr>
+      <w:r>
+        <w:rPr>
+          <w:noProof/>
+        </w:rPr>
+        <w:drawing>
+          <wp:inline distT="0" distB="0" distL="0" distR="0" wp14:anchorId="2852CF3A" wp14:editId="7305FBE2">
+            <wp:extent cx="5760720" cy="3533775"/>
+            <wp:effectExtent l="0" t="0" r="0" b="9525"/>
+            <wp:docPr id="4" name="Resim 4"/>
+            <wp:cNvGraphicFramePr>
+              <a:graphicFrameLocks xmlns:a="http://schemas.openxmlformats.org/drawingml/2006/main" noChangeAspect="1"/>
+            </wp:cNvGraphicFramePr>
+            <a:graphic xmlns:a="http://schemas.openxmlformats.org/drawingml/2006/main">
+              <a:graphicData uri="http://schemas.openxmlformats.org/drawingml/2006/picture">
+                <pic:pic xmlns:pic="http://schemas.openxmlformats.org/drawingml/2006/picture">
+                  <pic:nvPicPr>
+                    <pic:cNvPr id="0" name="Picture 3"/>
+                    <pic:cNvPicPr>
+                      <a:picLocks noChangeAspect="1" noChangeArrowheads="1"/>
+                    </pic:cNvPicPr>
+                  </pic:nvPicPr>
+                  <pic:blipFill>
+                    <a:blip r:embed="rId9">
+                      <a:extLst>
+                        <a:ext uri="{28A0092B-C50C-407E-A947-70E740481C1C}">
+                          <a14:useLocalDpi xmlns:a14="http://schemas.microsoft.com/office/drawing/2010/main" val="0"/>
+                        </a:ext>
+                      </a:extLst>
+                    </a:blip>
+                    <a:srcRect/>
+                    <a:stretch>
+                      <a:fillRect/>
+                    </a:stretch>
+                  </pic:blipFill>
+                  <pic:spPr bwMode="auto">
+                    <a:xfrm>
+                      <a:off x="0" y="0"/>
+                      <a:ext cx="5760720" cy="3533775"/>
+                    </a:xfrm>
+                    <a:prstGeom prst="rect">
+                      <a:avLst/>
+                    </a:prstGeom>
+                    <a:noFill/>
+                    <a:ln>
+                      <a:noFill/>
+                    </a:ln>
+                  </pic:spPr>
+                </pic:pic>
+              </a:graphicData>
+            </a:graphic>
+          </wp:inline>
+        </w:drawing>
+      </w:r>
+    </w:p>
+    <w:p>
+      <w:pPr>
+        <w:jc w:val="center"/>
+        <w:rPr>
+          <w:rFonts w:asciiTheme="minorHAnsi" w:hAnsiTheme="minorHAnsi" w:cstheme="minorHAnsi"/>
+        </w:rPr>
+      </w:pPr>
+      <w:r>
+        <w:rPr>
+          <w:rFonts w:asciiTheme="minorHAnsi" w:hAnsiTheme="minorHAnsi" w:cstheme="minorHAnsi"/>
+        </w:rPr>
+        <w:t>Fig-</w:t>
+      </w:r>
+      <w:r>
+        <w:rPr>
+          <w:rFonts w:asciiTheme="minorHAnsi" w:hAnsiTheme="minorHAnsi" w:cstheme="minorHAnsi"/>
+        </w:rPr>
+        <w:t>5</w:t>
+      </w:r>
+      <w:r>
+        <w:rPr>
+          <w:rFonts w:asciiTheme="minorHAnsi" w:hAnsiTheme="minorHAnsi" w:cstheme="minorHAnsi"/>
+        </w:rPr>
+        <w:t xml:space="preserve">: Flux Density Vectors for </w:t>
+      </w:r>
+      <w:r>
+        <w:rPr>
+          <w:rFonts w:asciiTheme="minorHAnsi" w:hAnsiTheme="minorHAnsi" w:cstheme="minorHAnsi"/>
+        </w:rPr>
+        <w:t>45</w:t>
+      </w:r>
+      <w:r>
+        <w:rPr>
+          <w:rFonts w:asciiTheme="minorHAnsi" w:hAnsiTheme="minorHAnsi" w:cstheme="minorHAnsi"/>
+        </w:rPr>
+        <w:t>°</w:t>
+      </w:r>
+    </w:p>
+    <w:p>
+      <w:pPr>
+        <w:jc w:val="center"/>
+        <w:rPr>
+          <w:rFonts w:asciiTheme="minorHAnsi" w:hAnsiTheme="minorHAnsi" w:cstheme="minorHAnsi"/>
+        </w:rPr>
+      </w:pPr>
+    </w:p>
+    <w:p>
+      <w:pPr>
+        <w:jc w:val="center"/>
+        <w:rPr>
+          <w:rFonts w:asciiTheme="minorHAnsi" w:hAnsiTheme="minorHAnsi" w:cstheme="minorHAnsi"/>
+        </w:rPr>
+      </w:pPr>
+      <w:r>
+        <w:rPr>
+          <w:noProof/>
+        </w:rPr>
+        <w:lastRenderedPageBreak/>
+        <w:drawing>
+          <wp:inline distT="0" distB="0" distL="0" distR="0" wp14:anchorId="0DCA34EB" wp14:editId="1BE4D655">
+            <wp:extent cx="5760720" cy="3547745"/>
+            <wp:effectExtent l="0" t="0" r="0" b="0"/>
+            <wp:docPr id="8" name="Resim 8"/>
+            <wp:cNvGraphicFramePr>
+              <a:graphicFrameLocks xmlns:a="http://schemas.openxmlformats.org/drawingml/2006/main" noChangeAspect="1"/>
+            </wp:cNvGraphicFramePr>
+            <a:graphic xmlns:a="http://schemas.openxmlformats.org/drawingml/2006/main">
+              <a:graphicData uri="http://schemas.openxmlformats.org/drawingml/2006/picture">
+                <pic:pic xmlns:pic="http://schemas.openxmlformats.org/drawingml/2006/picture">
+                  <pic:nvPicPr>
+                    <pic:cNvPr id="0" name="Picture 5"/>
+                    <pic:cNvPicPr>
+                      <a:picLocks noChangeAspect="1" noChangeArrowheads="1"/>
+                    </pic:cNvPicPr>
+                  </pic:nvPicPr>
+                  <pic:blipFill>
+                    <a:blip r:embed="rId10">
+                      <a:extLst>
+                        <a:ext uri="{28A0092B-C50C-407E-A947-70E740481C1C}">
+                          <a14:useLocalDpi xmlns:a14="http://schemas.microsoft.com/office/drawing/2010/main" val="0"/>
+                        </a:ext>
+                      </a:extLst>
+                    </a:blip>
+                    <a:srcRect/>
+                    <a:stretch>
+                      <a:fillRect/>
+                    </a:stretch>
+                  </pic:blipFill>
+                  <pic:spPr bwMode="auto">
+                    <a:xfrm>
+                      <a:off x="0" y="0"/>
+                      <a:ext cx="5760720" cy="3547745"/>
+                    </a:xfrm>
+                    <a:prstGeom prst="rect">
+                      <a:avLst/>
+                    </a:prstGeom>
+                    <a:noFill/>
+                    <a:ln>
+                      <a:noFill/>
+                    </a:ln>
+                  </pic:spPr>
+                </pic:pic>
+              </a:graphicData>
+            </a:graphic>
+          </wp:inline>
+        </w:drawing>
+      </w:r>
+    </w:p>
+    <w:p>
+      <w:pPr>
+        <w:jc w:val="center"/>
+        <w:rPr>
+          <w:rFonts w:asciiTheme="minorHAnsi" w:hAnsiTheme="minorHAnsi" w:cstheme="minorHAnsi"/>
+        </w:rPr>
+      </w:pPr>
+      <w:r>
+        <w:rPr>
+          <w:rFonts w:asciiTheme="minorHAnsi" w:hAnsiTheme="minorHAnsi" w:cstheme="minorHAnsi"/>
+        </w:rPr>
+        <w:t>Fig-</w:t>
+      </w:r>
+      <w:r>
+        <w:rPr>
+          <w:rFonts w:asciiTheme="minorHAnsi" w:hAnsiTheme="minorHAnsi" w:cstheme="minorHAnsi"/>
+        </w:rPr>
+        <w:t>6</w:t>
+      </w:r>
+      <w:r>
+        <w:rPr>
+          <w:rFonts w:asciiTheme="minorHAnsi" w:hAnsiTheme="minorHAnsi" w:cstheme="minorHAnsi"/>
+        </w:rPr>
+        <w:t xml:space="preserve">: Flux Density Vectors for </w:t>
+      </w:r>
+      <w:r>
+        <w:rPr>
+          <w:rFonts w:asciiTheme="minorHAnsi" w:hAnsiTheme="minorHAnsi" w:cstheme="minorHAnsi"/>
+        </w:rPr>
+        <w:t>90</w:t>
+      </w:r>
+      <w:r>
+        <w:rPr>
+          <w:rFonts w:asciiTheme="minorHAnsi" w:hAnsiTheme="minorHAnsi" w:cstheme="minorHAnsi"/>
+        </w:rPr>
+        <w:t>°</w:t>
+      </w:r>
+    </w:p>
+    <w:p>
+      <w:pPr>
+        <w:jc w:val="center"/>
+        <w:rPr>
+          <w:rFonts w:asciiTheme="minorHAnsi" w:hAnsiTheme="minorHAnsi" w:cstheme="minorHAnsi"/>
+        </w:rPr>
+      </w:pPr>
+    </w:p>
+    <w:p>
+      <w:pPr>
+        <w:jc w:val="center"/>
+        <w:rPr>
+          <w:rFonts w:asciiTheme="minorHAnsi" w:hAnsiTheme="minorHAnsi" w:cstheme="minorHAnsi"/>
+        </w:rPr>
+      </w:pPr>
+    </w:p>
+    <w:p>
+      <w:pPr>
+        <w:rPr>
+          <w:rFonts w:asciiTheme="minorHAnsi" w:hAnsiTheme="minorHAnsi" w:cstheme="minorHAnsi"/>
+          <w:b/>
+          <w:bCs/>
+          <w:sz w:val="32"/>
+          <w:szCs w:val="32"/>
+        </w:rPr>
+      </w:pPr>
+      <w:r>
+        <w:rPr>
+          <w:rFonts w:asciiTheme="minorHAnsi" w:hAnsiTheme="minorHAnsi" w:cstheme="minorHAnsi"/>
+          <w:b/>
+          <w:bCs/>
+          <w:sz w:val="32"/>
+          <w:szCs w:val="32"/>
+        </w:rPr>
+        <w:t>b</w:t>
+      </w:r>
+      <w:r>
+        <w:rPr>
+          <w:rFonts w:asciiTheme="minorHAnsi" w:hAnsiTheme="minorHAnsi" w:cstheme="minorHAnsi"/>
+          <w:b/>
+          <w:bCs/>
+          <w:sz w:val="32"/>
+          <w:szCs w:val="32"/>
+        </w:rPr>
+        <w:t>)</w:t>
+      </w:r>
+    </w:p>
+    <w:p>
+      <w:pPr>
         <w:jc w:val="both"/>
+        <w:rPr>
+          <w:rFonts w:asciiTheme="minorHAnsi" w:hAnsiTheme="minorHAnsi" w:cstheme="minorHAnsi"/>
+        </w:rPr>
+      </w:pPr>
+      <w:r>
+        <w:rPr>
+          <w:rFonts w:asciiTheme="minorHAnsi" w:hAnsiTheme="minorHAnsi" w:cstheme="minorHAnsi"/>
+        </w:rPr>
+        <w:tab/>
+        <w:t xml:space="preserve">As seen in Fig-4-5-6, flux linkages are found as 0.08640 </w:t>
+      </w:r>
+      <w:proofErr w:type="spellStart"/>
+      <w:r>
+        <w:rPr>
+          <w:rFonts w:asciiTheme="minorHAnsi" w:hAnsiTheme="minorHAnsi" w:cstheme="minorHAnsi"/>
+        </w:rPr>
+        <w:t>Webers</w:t>
+      </w:r>
+      <w:proofErr w:type="spellEnd"/>
+      <w:r>
+        <w:rPr>
+          <w:rFonts w:asciiTheme="minorHAnsi" w:hAnsiTheme="minorHAnsi" w:cstheme="minorHAnsi"/>
+        </w:rPr>
+        <w:t xml:space="preserve">, 0.05574 </w:t>
+      </w:r>
+      <w:proofErr w:type="spellStart"/>
+      <w:r>
+        <w:rPr>
+          <w:rFonts w:asciiTheme="minorHAnsi" w:hAnsiTheme="minorHAnsi" w:cstheme="minorHAnsi"/>
+        </w:rPr>
+        <w:t>Webers</w:t>
+      </w:r>
+      <w:proofErr w:type="spellEnd"/>
+      <w:r>
+        <w:rPr>
+          <w:rFonts w:asciiTheme="minorHAnsi" w:hAnsiTheme="minorHAnsi" w:cstheme="minorHAnsi"/>
+        </w:rPr>
+        <w:t xml:space="preserve">, 0.02619 </w:t>
+      </w:r>
+      <w:proofErr w:type="spellStart"/>
+      <w:r>
+        <w:rPr>
+          <w:rFonts w:asciiTheme="minorHAnsi" w:hAnsiTheme="minorHAnsi" w:cstheme="minorHAnsi"/>
+        </w:rPr>
+        <w:t>Webers</w:t>
+      </w:r>
+      <w:proofErr w:type="spellEnd"/>
+      <w:r>
+        <w:rPr>
+          <w:rFonts w:asciiTheme="minorHAnsi" w:hAnsiTheme="minorHAnsi" w:cstheme="minorHAnsi"/>
+        </w:rPr>
+        <w:t xml:space="preserve"> for 0°, 45° and 90°, respectively. Since λ=L*I</w:t>
+      </w:r>
+      <w:r>
+        <w:rPr>
+          <w:rFonts w:asciiTheme="minorHAnsi" w:hAnsiTheme="minorHAnsi" w:cstheme="minorHAnsi"/>
+        </w:rPr>
+        <w:t xml:space="preserve"> and W=0.5*L*I</w:t>
+      </w:r>
+      <w:r>
+        <w:rPr>
+          <w:rFonts w:asciiTheme="minorHAnsi" w:hAnsiTheme="minorHAnsi" w:cstheme="minorHAnsi"/>
+          <w:vertAlign w:val="superscript"/>
+        </w:rPr>
+        <w:t>2</w:t>
+      </w:r>
+      <w:r>
+        <w:rPr>
+          <w:rFonts w:asciiTheme="minorHAnsi" w:hAnsiTheme="minorHAnsi" w:cstheme="minorHAnsi"/>
+        </w:rPr>
+        <w:t xml:space="preserve"> where I=3A, inductances are calculated as 28.8mH, 18.5mH and 8.73mH, and the stored energy in the systems are calculated as 0.12922 J, 0.08378 J and 0.0386 J for </w:t>
+      </w:r>
+      <w:r>
+        <w:rPr>
+          <w:rFonts w:asciiTheme="minorHAnsi" w:hAnsiTheme="minorHAnsi" w:cstheme="minorHAnsi"/>
+        </w:rPr>
+        <w:t>0°, 45° and 90°, respectively</w:t>
+      </w:r>
+      <w:r>
+        <w:rPr>
+          <w:rFonts w:asciiTheme="minorHAnsi" w:hAnsiTheme="minorHAnsi" w:cstheme="minorHAnsi"/>
+        </w:rPr>
+        <w:t>.</w:t>
+      </w:r>
+    </w:p>
+    <w:p>
+      <w:pPr>
+        <w:jc w:val="center"/>
+        <w:rPr>
+          <w:rFonts w:asciiTheme="minorHAnsi" w:hAnsiTheme="minorHAnsi" w:cstheme="minorHAnsi"/>
+        </w:rPr>
+      </w:pPr>
+    </w:p>
+    <w:p>
+      <w:pPr>
+        <w:rPr>
+          <w:rFonts w:asciiTheme="minorHAnsi" w:hAnsiTheme="minorHAnsi" w:cstheme="minorHAnsi"/>
+          <w:b/>
+          <w:bCs/>
+          <w:sz w:val="32"/>
+          <w:szCs w:val="32"/>
+        </w:rPr>
+      </w:pPr>
+      <w:r>
+        <w:rPr>
+          <w:rFonts w:asciiTheme="minorHAnsi" w:hAnsiTheme="minorHAnsi" w:cstheme="minorHAnsi"/>
+          <w:b/>
+          <w:bCs/>
+          <w:sz w:val="32"/>
+          <w:szCs w:val="32"/>
+        </w:rPr>
+        <w:t>c</w:t>
+      </w:r>
+      <w:r>
+        <w:rPr>
+          <w:rFonts w:asciiTheme="minorHAnsi" w:hAnsiTheme="minorHAnsi" w:cstheme="minorHAnsi"/>
+          <w:b/>
+          <w:bCs/>
+          <w:sz w:val="32"/>
+          <w:szCs w:val="32"/>
+        </w:rPr>
+        <w:t>)</w:t>
+      </w:r>
+    </w:p>
+    <w:p>
+      <w:pPr>
+        <w:jc w:val="center"/>
         <w:rPr>
           <w:rFonts w:asciiTheme="minorHAnsi" w:hAnsiTheme="minorHAnsi" w:cstheme="minorHAnsi"/>
         </w:rPr>

</xml_diff>